<commit_message>
more lots of stuff
</commit_message>
<xml_diff>
--- a/notes/Kate_Kerr_meeting.docx
+++ b/notes/Kate_Kerr_meeting.docx
@@ -59,6 +59,33 @@
           </wp:inline>
         </w:drawing>
       </w:r>
+    </w:p>
+    <w:p/>
+    <w:p>
+      <w:pPr>
+        <w:pStyle w:val="ListParagraph"/>
+        <w:numPr>
+          <w:ilvl w:val="0"/>
+          <w:numId w:val="1"/>
+        </w:numPr>
+      </w:pPr>
+      <w:r>
+        <w:t>How do you want to classify draws? Forest, non-forest? Active, passive restoration?</w:t>
+      </w:r>
+    </w:p>
+    <w:p>
+      <w:pPr>
+        <w:pStyle w:val="ListParagraph"/>
+      </w:pPr>
+    </w:p>
+    <w:p>
+      <w:pPr>
+        <w:pStyle w:val="ListParagraph"/>
+        <w:numPr>
+          <w:ilvl w:val="0"/>
+          <w:numId w:val="1"/>
+        </w:numPr>
+      </w:pPr>
     </w:p>
     <w:sectPr>
       <w:pgSz w:w="12240" w:h="15840"/>

</xml_diff>